<commit_message>
usprawnienia (głównie okno testów)
</commit_message>
<xml_diff>
--- a/WpfApp6/Test-1.docx
+++ b/WpfApp6/Test-1.docx
@@ -59,6 +59,66 @@
       </w:pPr>
       <w:r>
         <w:rPr/>
+        <w:t xml:space="preserve">Pytanie czwarte</w:t>
+      </w:r>
+    </w:p>
+    <w:p>
+      <w:pPr>
+        <w:spacing/>
+        <w:rPr/>
+      </w:pPr>
+      <w:r>
+        <w:rPr/>
+        <w:t xml:space="preserve">○ Odpowiedź czwarta</w:t>
+      </w:r>
+    </w:p>
+    <w:p>
+      <w:pPr>
+        <w:spacing/>
+        <w:rPr/>
+      </w:pPr>
+      <w:r>
+        <w:rPr/>
+        <w:t xml:space="preserve">○ Odpowiedź druga</w:t>
+      </w:r>
+    </w:p>
+    <w:p>
+      <w:pPr>
+        <w:spacing/>
+        <w:rPr/>
+      </w:pPr>
+      <w:r>
+        <w:rPr/>
+        <w:t xml:space="preserve">○ Odpowiedź trzecia</w:t>
+      </w:r>
+    </w:p>
+    <w:p>
+      <w:pPr>
+        <w:spacing/>
+        <w:rPr/>
+      </w:pPr>
+      <w:r>
+        <w:rPr/>
+        <w:t xml:space="preserve">○ Odpowiedź pierwsza</w:t>
+      </w:r>
+    </w:p>
+    <w:p>
+      <w:pPr>
+        <w:spacing/>
+        <w:rPr/>
+      </w:pPr>
+      <w:r>
+        <w:rPr/>
+        <w:t xml:space="preserve">○ Odpowiedź piąta</w:t>
+      </w:r>
+    </w:p>
+    <w:p>
+      <w:pPr>
+        <w:spacing/>
+        <w:rPr/>
+      </w:pPr>
+      <w:r>
+        <w:rPr/>
         <w:t xml:space="preserve">Pytanie piąte</w:t>
       </w:r>
     </w:p>
@@ -109,7 +169,7 @@
       </w:pPr>
       <w:r>
         <w:rPr/>
-        <w:t xml:space="preserve">Pytanie drugie</w:t>
+        <w:t xml:space="preserve">Pytanie trzecie</w:t>
       </w:r>
     </w:p>
     <w:p>
@@ -140,16 +200,6 @@
       <w:r>
         <w:rPr/>
         <w:t xml:space="preserve">○ Odpowiedź trzecia</w:t>
-      </w:r>
-    </w:p>
-    <w:p>
-      <w:pPr>
-        <w:spacing/>
-        <w:rPr/>
-      </w:pPr>
-      <w:r>
-        <w:rPr/>
-        <w:t xml:space="preserve">○ Odpowiedź czwarta</w:t>
       </w:r>
     </w:p>
     <w:p>
@@ -556,7 +606,7 @@
     </w:pPr>
     <w:r>
       <w:rPr/>
-      <w:t xml:space="preserve">Test 1</w:t>
+      <w:t xml:space="preserve">Test 2</w:t>
     </w:r>
   </w:p>
 </w:hdr>

</xml_diff>